<commit_message>
different calculations, need to make changes
</commit_message>
<xml_diff>
--- a/unicef_sitrep.docx
+++ b/unicef_sitrep.docx
@@ -98,7 +98,7 @@
         <w:pStyle w:val="FirstParagraph"/>
       </w:pPr>
       <w:r>
-        <w:t xml:space="preserve">A total of 4,290 children (2,100 girls and 2,190 boys) have accessed basic education with UNICEF support during May2023 in the counties of Isiolo, Wajir, Tana River, Kajiado, Kwale, Kilifi, Narok.</w:t>
+        <w:t xml:space="preserve">A total of 5,953 children (2,863 girls and 3,028 boys) have accessed basic education with UNICEF support during May2023 in the counties of Isiolo, Wajir, Tana River, Kajiado, Kwale, Kilifi, Narok, Baringo, Samburu.</w:t>
       </w:r>
     </w:p>
     <w:p>
@@ -114,7 +114,23 @@
         <w:pStyle w:val="BodyText"/>
       </w:pPr>
       <w:r>
-        <w:t xml:space="preserve">To enhance quality of learning and support newly enrolled learners in drought affected counties, 0 teachers (0 men and 0 women) were trained on remedial and catchup pedagogical approaches, Mental Health and Psychosocial Support (MHSSP), Gender-Based Violence (GBV) and Guidance and Counselling (G&amp;C).</w:t>
+        <w:t xml:space="preserve">To enhance quality of learning and support newly enrolled learners in drought affected counties, 168 teachers (77 men and 91 women) were trained on remedial and catchup pedagogical approaches, Mental Health and Psychosocial Support (MHSSP), Gender-Based Violence (GBV) and Guidance and Counselling (G&amp;C).</w:t>
+      </w:r>
+    </w:p>
+    <w:p>
+      <w:pPr>
+        <w:pStyle w:val="BlockText"/>
+      </w:pPr>
+      <w:r>
+        <w:t xml:space="preserve">This paragraph below has no clear match to any of the 5Ws activities. Not even when filtering for EDC-related activities do the figures tally.</w:t>
+      </w:r>
+    </w:p>
+    <w:p>
+      <w:pPr>
+        <w:pStyle w:val="FirstParagraph"/>
+      </w:pPr>
+      <w:r>
+        <w:t xml:space="preserve">UNICEF also supported the training of 94 members (67 men and 27 women) of the Enrolment Drive Committees (EDCs) and school Board of Management (BoM) in Baringo and Turkana counties on life skills, child safeguarding and their roles/responsibilities, child protection and referral mechanisms.</w:t>
       </w:r>
     </w:p>
     <w:p>
@@ -122,19 +138,11 @@
         <w:pStyle w:val="BodyText"/>
       </w:pPr>
       <w:r>
-        <w:t xml:space="preserve">UNICEF also supported the training of 94 (67 men and 27 women) members of the Enrolment Drive Committees (EDCs) and school Board of Management (BoM) in Baringo and Turkana counties on life skills, child safeguarding and their roles/responsibilities, child protection and referral mechanisms.</w:t>
-      </w:r>
-    </w:p>
-    <w:p>
-      <w:pPr>
-        <w:pStyle w:val="BodyText"/>
-      </w:pPr>
-      <w:r>
-        <w:t xml:space="preserve">Furthermore, 19,720 children (10,289 girls and 9,431 boys) in Marsabit were supported to access mentorship and life skills sessions in Wajir, Tana River, Kajiado counties, strengthening their resilience and their coping mechanisms to the impact of drought.</w:t>
+        <w:t xml:space="preserve">Furthermore, 19,720 children (10,289 girls and 9,431 boys) in Marsabit were supported to access mentorship and life skills sessions in Wajir, Tana River, Kajiado, Samburu counties, strengthening their resilience and their coping mechanisms to the impact of drought.</w:t>
       </w:r>
     </w:p>
     <w:bookmarkEnd w:id="20"/>
-    <w:bookmarkStart w:id="21" w:name="sitrep-table"/>
+    <w:bookmarkStart w:id="24" w:name="sitrep-table"/>
     <w:p>
       <w:pPr>
         <w:pStyle w:val="Heading1"/>
@@ -874,7 +882,7 @@
                 <w:szCs w:val="10"/>
                 <w:color w:val="000000"/>
               </w:rPr>
-              <w:t xml:space="preserve">38,262</w:t>
+              <w:t xml:space="preserve">39,863</w:t>
             </w:r>
           </w:p>
         </w:tc>
@@ -962,7 +970,7 @@
                 <w:szCs w:val="10"/>
                 <w:color w:val="000000"/>
               </w:rPr>
-              <w:t xml:space="preserve">4.41</w:t>
+              <w:t xml:space="preserve">4.60</w:t>
             </w:r>
           </w:p>
         </w:tc>
@@ -1050,7 +1058,7 @@
                 <w:szCs w:val="10"/>
                 <w:color w:val="000000"/>
               </w:rPr>
-              <w:t xml:space="preserve">148,686</w:t>
+              <w:t xml:space="preserve">153,797</w:t>
             </w:r>
           </w:p>
         </w:tc>
@@ -1094,7 +1102,7 @@
                 <w:szCs w:val="10"/>
                 <w:color w:val="000000"/>
               </w:rPr>
-              <w:t xml:space="preserve">113,400</w:t>
+              <w:t xml:space="preserve">116,910</w:t>
             </w:r>
           </w:p>
         </w:tc>
@@ -1138,7 +1146,7 @@
                 <w:szCs w:val="10"/>
                 <w:color w:val="000000"/>
               </w:rPr>
-              <w:t xml:space="preserve">12.38</w:t>
+              <w:t xml:space="preserve">12.80</w:t>
             </w:r>
           </w:p>
         </w:tc>
@@ -1364,7 +1372,7 @@
                 <w:szCs w:val="10"/>
                 <w:color w:val="000000"/>
               </w:rPr>
-              <w:t xml:space="preserve">18,260</w:t>
+              <w:t xml:space="preserve">19,023</w:t>
             </w:r>
           </w:p>
         </w:tc>
@@ -1452,7 +1460,7 @@
                 <w:szCs w:val="10"/>
                 <w:color w:val="000000"/>
               </w:rPr>
-              <w:t xml:space="preserve">4.21</w:t>
+              <w:t xml:space="preserve">4.39</w:t>
             </w:r>
           </w:p>
         </w:tc>
@@ -1540,7 +1548,7 @@
                 <w:szCs w:val="10"/>
                 <w:color w:val="000000"/>
               </w:rPr>
-              <w:t xml:space="preserve">67,020</w:t>
+              <w:t xml:space="preserve">69,788</w:t>
             </w:r>
           </w:p>
         </w:tc>
@@ -1584,7 +1592,7 @@
                 <w:szCs w:val="10"/>
                 <w:color w:val="000000"/>
               </w:rPr>
-              <w:t xml:space="preserve">51,697</w:t>
+              <w:t xml:space="preserve">53,702</w:t>
             </w:r>
           </w:p>
         </w:tc>
@@ -1628,7 +1636,7 @@
                 <w:szCs w:val="10"/>
                 <w:color w:val="000000"/>
               </w:rPr>
-              <w:t xml:space="preserve">11.16</w:t>
+              <w:t xml:space="preserve">11.62</w:t>
             </w:r>
           </w:p>
         </w:tc>
@@ -1854,7 +1862,7 @@
                 <w:szCs w:val="10"/>
                 <w:color w:val="000000"/>
               </w:rPr>
-              <w:t xml:space="preserve">20,002</w:t>
+              <w:t xml:space="preserve">20,840</w:t>
             </w:r>
           </w:p>
         </w:tc>
@@ -1942,7 +1950,7 @@
                 <w:szCs w:val="10"/>
                 <w:color w:val="000000"/>
               </w:rPr>
-              <w:t xml:space="preserve">4.62</w:t>
+              <w:t xml:space="preserve">4.81</w:t>
             </w:r>
           </w:p>
         </w:tc>
@@ -2030,7 +2038,7 @@
                 <w:szCs w:val="10"/>
                 <w:color w:val="000000"/>
               </w:rPr>
-              <w:t xml:space="preserve">81,666</w:t>
+              <w:t xml:space="preserve">84,009</w:t>
             </w:r>
           </w:p>
         </w:tc>
@@ -2074,7 +2082,7 @@
                 <w:szCs w:val="10"/>
                 <w:color w:val="000000"/>
               </w:rPr>
-              <w:t xml:space="preserve">61,703</w:t>
+              <w:t xml:space="preserve">63,208</w:t>
             </w:r>
           </w:p>
         </w:tc>
@@ -2118,7 +2126,7 @@
                 <w:szCs w:val="10"/>
                 <w:color w:val="000000"/>
               </w:rPr>
-              <w:t xml:space="preserve">13.60</w:t>
+              <w:t xml:space="preserve">13.99</w:t>
             </w:r>
           </w:p>
         </w:tc>
@@ -2520,7 +2528,7 @@
                 <w:szCs w:val="10"/>
                 <w:color w:val="000000"/>
               </w:rPr>
-              <w:t xml:space="preserve">134,664</w:t>
+              <w:t xml:space="preserve">137,853</w:t>
             </w:r>
           </w:p>
         </w:tc>
@@ -2608,7 +2616,7 @@
                 <w:szCs w:val="10"/>
                 <w:color w:val="000000"/>
               </w:rPr>
-              <w:t xml:space="preserve">22.42</w:t>
+              <w:t xml:space="preserve">22.95</w:t>
             </w:r>
           </w:p>
         </w:tc>
@@ -3010,7 +3018,7 @@
                 <w:szCs w:val="10"/>
                 <w:color w:val="000000"/>
               </w:rPr>
-              <w:t xml:space="preserve">63,137</w:t>
+              <w:t xml:space="preserve">64,726</w:t>
             </w:r>
           </w:p>
         </w:tc>
@@ -3098,7 +3106,7 @@
                 <w:szCs w:val="10"/>
                 <w:color w:val="000000"/>
               </w:rPr>
-              <w:t xml:space="preserve">21.03</w:t>
+              <w:t xml:space="preserve">21.55</w:t>
             </w:r>
           </w:p>
         </w:tc>
@@ -3500,7 +3508,7 @@
                 <w:szCs w:val="10"/>
                 <w:color w:val="000000"/>
               </w:rPr>
-              <w:t xml:space="preserve">72,327</w:t>
+              <w:t xml:space="preserve">73,927</w:t>
             </w:r>
           </w:p>
         </w:tc>
@@ -3588,13 +3596,49 @@
                 <w:szCs w:val="10"/>
                 <w:color w:val="000000"/>
               </w:rPr>
-              <w:t xml:space="preserve">24.09</w:t>
+              <w:t xml:space="preserve">24.62</w:t>
             </w:r>
           </w:p>
         </w:tc>
       </w:tr>
     </w:tbl>
-    <w:bookmarkEnd w:id="21"/>
+    <w:bookmarkStart w:id="23" w:name="downloads"/>
+    <w:p>
+      <w:pPr>
+        <w:pStyle w:val="Heading2"/>
+      </w:pPr>
+      <w:r>
+        <w:t xml:space="preserve">Downloads</w:t>
+      </w:r>
+    </w:p>
+    <w:p>
+      <w:pPr>
+        <w:pStyle w:val="FirstParagraph"/>
+      </w:pPr>
+      <w:hyperlink r:id="rId21">
+        <w:r>
+          <w:rPr>
+            <w:rStyle w:val="Hyperlink"/>
+          </w:rPr>
+          <w:t xml:space="preserve">5ws dataset</w:t>
+        </w:r>
+      </w:hyperlink>
+    </w:p>
+    <w:p>
+      <w:pPr>
+        <w:pStyle w:val="BodyText"/>
+      </w:pPr>
+      <w:hyperlink r:id="rId22">
+        <w:r>
+          <w:rPr>
+            <w:rStyle w:val="Hyperlink"/>
+          </w:rPr>
+          <w:t xml:space="preserve">sitrep table</w:t>
+        </w:r>
+      </w:hyperlink>
+    </w:p>
+    <w:bookmarkEnd w:id="23"/>
+    <w:bookmarkEnd w:id="24"/>
     <w:sectPr/>
   </w:body>
 </w:document>

</xml_diff>